<commit_message>
added tests and edited report
</commit_message>
<xml_diff>
--- a/Project2/Lab Documents/Proj2_reportUpdated.docx
+++ b/Project2/Lab Documents/Proj2_reportUpdated.docx
@@ -4342,74 +4342,54 @@
         <w:t>For these instructions, list which stages need to be stalled and which stages need to be squashed/flushed relative to the stage each of these instructions is in.</w:t>
       </w:r>
     </w:p>
-    <w:p xmlns:wp14="http://schemas.microsoft.com/office/word/2010/wordml" wp14:textId="77777777">
-      <w:pPr>
-        <w:rPr>
-          <w:color w:val="FF0000"/>
-          <w:sz w:val="22"/>
-          <w:szCs w:val="22"/>
-        </w:rPr>
-      </w:pPr>
-      <w:r>
-        <w:rPr>
-          <w:color w:val="FF0000"/>
-          <w:sz w:val="22"/>
-          <w:szCs w:val="22"/>
-        </w:rPr>
-        <w:t>For Anything that meets the criteria for the stall we gave above we had it stall the IF_ID registers, as well as the pc. Along with this, we also had the ID_EX registers flushed as to make sure a junk instruction doesn’t make its way through.</w:t>
-      </w:r>
-    </w:p>
-    <w:p xmlns:wp14="http://schemas.microsoft.com/office/word/2010/wordml" wp14:textId="77777777">
-      <w:pPr>
-        <w:rPr>
-          <w:color w:val="FF0000"/>
-          <w:sz w:val="22"/>
-          <w:szCs w:val="22"/>
-        </w:rPr>
-      </w:pPr>
-    </w:p>
-    <w:p xmlns:wp14="http://schemas.microsoft.com/office/word/2010/wordml" wp14:textId="77777777">
-      <w:pPr>
-        <w:rPr>
-          <w:color w:val="FF0000"/>
-          <w:sz w:val="22"/>
-          <w:szCs w:val="22"/>
-        </w:rPr>
-      </w:pPr>
-    </w:p>
-    <w:p xmlns:wp14="http://schemas.microsoft.com/office/word/2010/wordml" wp14:textId="77777777">
-      <w:pPr>
-        <w:rPr>
-          <w:color w:val="FF0000"/>
-          <w:sz w:val="22"/>
-          <w:szCs w:val="22"/>
-        </w:rPr>
-      </w:pPr>
-    </w:p>
-    <w:p xmlns:wp14="http://schemas.microsoft.com/office/word/2010/wordml" wp14:textId="77777777">
-      <w:pPr>
-        <w:rPr>
-          <w:color w:val="FF0000"/>
-          <w:sz w:val="22"/>
-          <w:szCs w:val="22"/>
-        </w:rPr>
-      </w:pPr>
-    </w:p>
-    <w:p xmlns:wp14="http://schemas.microsoft.com/office/word/2010/wordml" wp14:textId="77777777">
-      <w:pPr>
-        <w:rPr>
-          <w:color w:val="FF0000"/>
-          <w:sz w:val="22"/>
-          <w:szCs w:val="22"/>
-        </w:rPr>
-      </w:pPr>
-    </w:p>
-    <w:p xmlns:wp14="http://schemas.microsoft.com/office/word/2010/wordml" wp14:textId="77777777">
-      <w:pPr>
-        <w:rPr>
-          <w:color w:val="FF0000"/>
-        </w:rPr>
-      </w:pPr>
+    <w:p xmlns:wp14="http://schemas.microsoft.com/office/word/2010/wordml" wp14:textId="5E07390C">
+      <w:pPr>
+        <w:rPr>
+          <w:color w:val="FF0000"/>
+          <w:sz w:val="22"/>
+          <w:szCs w:val="22"/>
+        </w:rPr>
+      </w:pPr>
+      <w:r>
+        <w:rPr>
+          <w:color w:val="FF0000"/>
+          <w:sz w:val="22"/>
+          <w:szCs w:val="22"/>
+        </w:rPr>
+        <w:t xml:space="preserve">For Anything that meets the criteria for the stall we gave above we had it stall the IF_ID registers, as well as the pc. Along with this, we also had the ID_EX registers </w:t>
+      </w:r>
+      <w:r>
+        <w:rPr>
+          <w:color w:val="FF0000"/>
+          <w:sz w:val="22"/>
+          <w:szCs w:val="22"/>
+        </w:rPr>
+        <w:t>flushed as</w:t>
+      </w:r>
+      <w:r>
+        <w:rPr>
+          <w:color w:val="FF0000"/>
+          <w:sz w:val="22"/>
+          <w:szCs w:val="22"/>
+        </w:rPr>
+        <w:t xml:space="preserve"> to make sure a junk instruction </w:t>
+      </w:r>
+      <w:r>
+        <w:rPr>
+          <w:color w:val="FF0000"/>
+          <w:sz w:val="22"/>
+          <w:szCs w:val="22"/>
+        </w:rPr>
+        <w:t>doesn’t</w:t>
+      </w:r>
+      <w:r>
+        <w:rPr>
+          <w:color w:val="FF0000"/>
+          <w:sz w:val="22"/>
+          <w:szCs w:val="22"/>
+        </w:rPr>
+        <w:t xml:space="preserve"> make its way through.</w:t>
+      </w:r>
     </w:p>
     <w:p xmlns:wp14="http://schemas.microsoft.com/office/word/2010/wordml" wp14:textId="77777777">
       <w:pPr>
@@ -4536,7 +4516,6 @@
         </w:rPr>
         <w:t xml:space="preserve">[2.e – </w:t>
       </w:r>
-      <w:proofErr w:type="spellStart"/>
       <w:r>
         <w:rPr>
           <w:sz w:val="24"/>
@@ -4544,7 +4523,6 @@
         </w:rPr>
         <w:t>i</w:t>
       </w:r>
-      <w:proofErr w:type="spellEnd"/>
       <w:r>
         <w:rPr>
           <w:sz w:val="24"/>
@@ -4560,7 +4538,6 @@
         </w:rPr>
         <w:t xml:space="preserve">In your writeup, show the </w:t>
       </w:r>
-      <w:proofErr w:type="spellStart"/>
       <w:r>
         <w:rPr>
           <w:sz w:val="22"/>
@@ -4569,7 +4546,6 @@
         </w:rPr>
         <w:t>QuestaSim</w:t>
       </w:r>
-      <w:proofErr w:type="spellEnd"/>
       <w:r>
         <w:rPr>
           <w:sz w:val="22"/>
@@ -4586,27 +4562,172 @@
         <w:t>.</w:t>
       </w:r>
     </w:p>
-    <w:p xmlns:wp14="http://schemas.microsoft.com/office/word/2010/wordml" wp14:textId="77777777">
-      <w:pPr>
-        <w:rPr>
-          <w:sz w:val="22"/>
-          <w:szCs w:val="22"/>
-        </w:rPr>
-      </w:pPr>
-    </w:p>
-    <w:p xmlns:wp14="http://schemas.microsoft.com/office/word/2010/wordml" wp14:textId="77777777">
-      <w:pPr>
-        <w:rPr>
-          <w:color w:val="FF0000"/>
-        </w:rPr>
-      </w:pPr>
-      <w:r>
-        <w:rPr>
-          <w:color w:val="FF0000"/>
-          <w:sz w:val="22"/>
-          <w:szCs w:val="22"/>
-        </w:rPr>
-        <w:t>TODO</w:t>
+    <w:p xmlns:wp14="http://schemas.microsoft.com/office/word/2010/wordml" wp14:textId="3BF5695D">
+      <w:pPr>
+        <w:pStyle w:val="Normal"/>
+      </w:pPr>
+      <w:r>
+        <w:drawing>
+          <wp:anchor xmlns:wp14="http://schemas.microsoft.com/office/word/2010/wordprocessingDrawing" distT="0" distB="0" distL="114300" distR="114300" simplePos="0" relativeHeight="251658240" behindDoc="0" locked="0" layoutInCell="1" allowOverlap="1" wp14:editId="4BEF594E" wp14:anchorId="41CC3BB1">
+            <wp:simplePos x="0" y="0"/>
+            <wp:positionH relativeFrom="column">
+              <wp:align>right</wp:align>
+            </wp:positionH>
+            <wp:positionV relativeFrom="paragraph">
+              <wp:posOffset>0</wp:posOffset>
+            </wp:positionV>
+            <wp:extent cx="7620000" cy="2129896"/>
+            <wp:effectExtent l="0" t="0" r="0" b="0"/>
+            <wp:wrapSquare wrapText="bothSides"/>
+            <wp:docPr id="1638696993" name="" title=""/>
+            <wp:cNvGraphicFramePr>
+              <a:graphicFrameLocks noChangeAspect="1"/>
+            </wp:cNvGraphicFramePr>
+            <a:graphic>
+              <a:graphicData uri="http://schemas.openxmlformats.org/drawingml/2006/picture">
+                <pic:pic>
+                  <pic:nvPicPr>
+                    <pic:cNvPr id="0" name=""/>
+                    <pic:cNvPicPr/>
+                  </pic:nvPicPr>
+                  <pic:blipFill>
+                    <a:blip r:embed="Ra1b2b6399b4247df">
+                      <a:extLst>
+                        <a:ext xmlns:a="http://schemas.openxmlformats.org/drawingml/2006/main" uri="{28A0092B-C50C-407E-A947-70E740481C1C}">
+                          <a14:useLocalDpi val="0"/>
+                        </a:ext>
+                      </a:extLst>
+                    </a:blip>
+                    <a:stretch>
+                      <a:fillRect/>
+                    </a:stretch>
+                  </pic:blipFill>
+                  <pic:spPr>
+                    <a:xfrm>
+                      <a:off x="0" y="0"/>
+                      <a:ext cx="7620000" cy="2129896"/>
+                    </a:xfrm>
+                    <a:prstGeom prst="rect">
+                      <a:avLst/>
+                    </a:prstGeom>
+                  </pic:spPr>
+                </pic:pic>
+              </a:graphicData>
+            </a:graphic>
+            <wp14:sizeRelH relativeFrom="page">
+              <wp14:pctWidth>0</wp14:pctWidth>
+            </wp14:sizeRelH>
+            <wp14:sizeRelV relativeFrom="page">
+              <wp14:pctHeight>0</wp14:pctHeight>
+            </wp14:sizeRelV>
+          </wp:anchor>
+        </w:drawing>
+      </w:r>
+      <w:r>
+        <w:rPr/>
+        <w:t xml:space="preserve">These forwards are correct because after each instruction that is mentioned in the annotations there is a </w:t>
+      </w:r>
+      <w:r>
+        <w:rPr/>
+        <w:t>sw</w:t>
+      </w:r>
+      <w:r>
+        <w:rPr/>
+        <w:t xml:space="preserve"> function. </w:t>
+      </w:r>
+      <w:r>
+        <w:rPr/>
+        <w:t xml:space="preserve">So naturally, a forward would need to occur after each instruction of the types </w:t>
+      </w:r>
+      <w:r>
+        <w:rPr/>
+        <w:t>stated</w:t>
+      </w:r>
+      <w:r>
+        <w:rPr/>
+        <w:t xml:space="preserve"> in the annotations.</w:t>
+      </w:r>
+    </w:p>
+    <w:p>
+      <w:pPr>
+        <w:pStyle w:val="Normal"/>
+      </w:pPr>
+      <w:r>
+        <w:drawing>
+          <wp:anchor distT="0" distB="0" distL="114300" distR="114300" simplePos="0" relativeHeight="251658240" behindDoc="0" locked="0" layoutInCell="1" allowOverlap="1" wp14:editId="048A2CAB" wp14:anchorId="63CC8315">
+            <wp:simplePos x="0" y="0"/>
+            <wp:positionH relativeFrom="column">
+              <wp:align>left</wp:align>
+            </wp:positionH>
+            <wp:positionV relativeFrom="paragraph">
+              <wp:posOffset>0</wp:posOffset>
+            </wp:positionV>
+            <wp:extent cx="7790260" cy="2488555"/>
+            <wp:effectExtent l="0" t="0" r="0" b="0"/>
+            <wp:wrapSquare wrapText="bothSides"/>
+            <wp:docPr id="1019074043" name="" title=""/>
+            <wp:cNvGraphicFramePr>
+              <a:graphicFrameLocks noChangeAspect="1"/>
+            </wp:cNvGraphicFramePr>
+            <a:graphic>
+              <a:graphicData uri="http://schemas.openxmlformats.org/drawingml/2006/picture">
+                <pic:pic>
+                  <pic:nvPicPr>
+                    <pic:cNvPr id="0" name=""/>
+                    <pic:cNvPicPr/>
+                  </pic:nvPicPr>
+                  <pic:blipFill>
+                    <a:blip r:embed="R4ee19976b0fb4e34">
+                      <a:extLst>
+                        <a:ext xmlns:a="http://schemas.openxmlformats.org/drawingml/2006/main" uri="{28A0092B-C50C-407E-A947-70E740481C1C}">
+                          <a14:useLocalDpi val="0"/>
+                        </a:ext>
+                      </a:extLst>
+                    </a:blip>
+                    <a:stretch>
+                      <a:fillRect/>
+                    </a:stretch>
+                  </pic:blipFill>
+                  <pic:spPr>
+                    <a:xfrm>
+                      <a:off x="0" y="0"/>
+                      <a:ext cx="7790260" cy="2488555"/>
+                    </a:xfrm>
+                    <a:prstGeom prst="rect">
+                      <a:avLst/>
+                    </a:prstGeom>
+                  </pic:spPr>
+                </pic:pic>
+              </a:graphicData>
+            </a:graphic>
+            <wp14:sizeRelH relativeFrom="page">
+              <wp14:pctWidth>0</wp14:pctWidth>
+            </wp14:sizeRelH>
+            <wp14:sizeRelV relativeFrom="page">
+              <wp14:pctHeight>0</wp14:pctHeight>
+            </wp14:sizeRelV>
+          </wp:anchor>
+        </w:drawing>
+      </w:r>
+      <w:r>
+        <w:rPr/>
+        <w:t>Seen above is the control h</w:t>
+      </w:r>
+      <w:r>
+        <w:rPr/>
+        <w:t xml:space="preserve">azard avoidance. As you can see </w:t>
+      </w:r>
+      <w:r>
+        <w:rPr/>
+        <w:t>whe</w:t>
+      </w:r>
+      <w:r>
+        <w:rPr/>
+        <w:t>n any kind of control instruction is executed a flush happens, and it happens after a stall if necessary for the variables be</w:t>
+      </w:r>
+      <w:r>
+        <w:rPr/>
+        <w:t>ing used in the control instruction.</w:t>
       </w:r>
     </w:p>
     <w:p xmlns:wp14="http://schemas.microsoft.com/office/word/2010/wordml" wp14:textId="77777777">
@@ -4648,19 +4769,52 @@
         </w:rPr>
       </w:pPr>
     </w:p>
-    <w:p xmlns:wp14="http://schemas.microsoft.com/office/word/2010/wordml" wp14:textId="77777777">
-      <w:pPr>
-        <w:rPr>
-          <w:color w:val="FF0000"/>
-        </w:rPr>
-      </w:pPr>
-      <w:r>
-        <w:rPr>
-          <w:color w:val="FF0000"/>
-          <w:sz w:val="22"/>
-          <w:szCs w:val="22"/>
-        </w:rPr>
-        <w:t>TODO</w:t>
+    <w:p xmlns:wp14="http://schemas.microsoft.com/office/word/2010/wordml" wp14:textId="34160E01">
+      <w:pPr>
+        <w:pStyle w:val="Normal"/>
+      </w:pPr>
+      <w:r>
+        <w:drawing>
+          <wp:inline xmlns:wp14="http://schemas.microsoft.com/office/word/2010/wordprocessingDrawing" wp14:editId="24211703" wp14:anchorId="7047C87F">
+            <wp:extent cx="5486400" cy="1504950"/>
+            <wp:effectExtent l="0" t="0" r="0" b="0"/>
+            <wp:docPr id="1282562813" name="" title=""/>
+            <wp:cNvGraphicFramePr>
+              <a:graphicFrameLocks noChangeAspect="1"/>
+            </wp:cNvGraphicFramePr>
+            <a:graphic>
+              <a:graphicData uri="http://schemas.openxmlformats.org/drawingml/2006/picture">
+                <pic:pic>
+                  <pic:nvPicPr>
+                    <pic:cNvPr id="0" name=""/>
+                    <pic:cNvPicPr/>
+                  </pic:nvPicPr>
+                  <pic:blipFill>
+                    <a:blip r:embed="R9b99d8ae9c28400b">
+                      <a:extLst>
+                        <a:ext xmlns:a="http://schemas.openxmlformats.org/drawingml/2006/main" uri="{28A0092B-C50C-407E-A947-70E740481C1C}">
+                          <a14:useLocalDpi val="0"/>
+                        </a:ext>
+                      </a:extLst>
+                    </a:blip>
+                    <a:stretch>
+                      <a:fillRect/>
+                    </a:stretch>
+                  </pic:blipFill>
+                  <pic:spPr>
+                    <a:xfrm>
+                      <a:off x="0" y="0"/>
+                      <a:ext cx="5486400" cy="1504950"/>
+                    </a:xfrm>
+                    <a:prstGeom prst="rect">
+                      <a:avLst/>
+                    </a:prstGeom>
+                  </pic:spPr>
+                </pic:pic>
+              </a:graphicData>
+            </a:graphic>
+          </wp:inline>
+        </w:drawing>
       </w:r>
     </w:p>
     <w:p xmlns:wp14="http://schemas.microsoft.com/office/word/2010/wordml" wp14:textId="77777777">
@@ -4702,19 +4856,52 @@
         </w:rPr>
       </w:pPr>
     </w:p>
-    <w:p xmlns:wp14="http://schemas.microsoft.com/office/word/2010/wordml" wp14:textId="77777777">
-      <w:pPr>
-        <w:rPr>
-          <w:color w:val="FF0000"/>
-        </w:rPr>
-      </w:pPr>
-      <w:r>
-        <w:rPr>
-          <w:color w:val="FF0000"/>
-          <w:sz w:val="22"/>
-          <w:szCs w:val="22"/>
-        </w:rPr>
-        <w:t>TODO</w:t>
+    <w:p>
+      <w:pPr>
+        <w:pStyle w:val="Normal"/>
+      </w:pPr>
+      <w:r>
+        <w:drawing>
+          <wp:inline wp14:editId="629FC199" wp14:anchorId="101521FA">
+            <wp:extent cx="4572000" cy="847725"/>
+            <wp:effectExtent l="0" t="0" r="0" b="0"/>
+            <wp:docPr id="618332514" name="" title=""/>
+            <wp:cNvGraphicFramePr>
+              <a:graphicFrameLocks noChangeAspect="1"/>
+            </wp:cNvGraphicFramePr>
+            <a:graphic>
+              <a:graphicData uri="http://schemas.openxmlformats.org/drawingml/2006/picture">
+                <pic:pic>
+                  <pic:nvPicPr>
+                    <pic:cNvPr id="0" name=""/>
+                    <pic:cNvPicPr/>
+                  </pic:nvPicPr>
+                  <pic:blipFill>
+                    <a:blip r:embed="R0061ac80763d40d8">
+                      <a:extLst>
+                        <a:ext xmlns:a="http://schemas.openxmlformats.org/drawingml/2006/main" uri="{28A0092B-C50C-407E-A947-70E740481C1C}">
+                          <a14:useLocalDpi val="0"/>
+                        </a:ext>
+                      </a:extLst>
+                    </a:blip>
+                    <a:stretch>
+                      <a:fillRect/>
+                    </a:stretch>
+                  </pic:blipFill>
+                  <pic:spPr>
+                    <a:xfrm>
+                      <a:off x="0" y="0"/>
+                      <a:ext cx="4572000" cy="847725"/>
+                    </a:xfrm>
+                    <a:prstGeom prst="rect">
+                      <a:avLst/>
+                    </a:prstGeom>
+                  </pic:spPr>
+                </pic:pic>
+              </a:graphicData>
+            </a:graphic>
+          </wp:inline>
+        </w:drawing>
       </w:r>
     </w:p>
     <w:p xmlns:wp14="http://schemas.microsoft.com/office/word/2010/wordml" wp14:textId="77777777">

</xml_diff>